<commit_message>
pb5 cu vector de frecventa
</commit_message>
<xml_diff>
--- a/Tema_curs/Tema 1.docx
+++ b/Tema_curs/Tema 1.docx
@@ -9,19 +9,26 @@
           <w:lang w:val="en-GB"/>
         </w:rPr>
       </w:pPr>
-      <w:proofErr w:type="spellStart"/>
-      <w:r>
-        <w:rPr>
-          <w:lang w:val="en-GB"/>
-        </w:rPr>
-        <w:t>Tema</w:t>
-      </w:r>
-      <w:proofErr w:type="spellEnd"/>
-      <w:r>
-        <w:rPr>
-          <w:lang w:val="en-GB"/>
-        </w:rPr>
-        <w:t xml:space="preserve"> 1</w:t>
+      <w:r>
+        <w:rPr>
+          <w:lang w:val="en-GB"/>
+        </w:rPr>
+        <w:t>Tema 1</w:t>
+      </w:r>
+    </w:p>
+    <w:p>
+      <w:pPr>
+        <w:pStyle w:val="Subtitle"/>
+        <w:rPr>
+          <w:color w:val="FF0000"/>
+          <w:lang w:val="en-GB"/>
+        </w:rPr>
+      </w:pPr>
+      <w:r>
+        <w:rPr>
+          <w:lang w:val="en-GB"/>
+        </w:rPr>
+        <w:t>Ex2.</w:t>
       </w:r>
     </w:p>
     <w:p>
@@ -29,38 +36,14 @@
         <w:spacing w:line="240" w:lineRule="auto"/>
         <w:jc w:val="both"/>
         <w:rPr>
-          <w:color w:val="FF0000"/>
-          <w:lang w:val="en-GB"/>
-        </w:rPr>
-      </w:pPr>
-      <w:r>
-        <w:rPr>
-          <w:lang w:val="en-GB"/>
-        </w:rPr>
-        <w:t>Ex2.</w:t>
-      </w:r>
-    </w:p>
-    <w:p>
-      <w:pPr>
-        <w:spacing w:line="240" w:lineRule="auto"/>
-        <w:jc w:val="both"/>
-        <w:rPr>
-          <w:lang w:val="en-GB"/>
-        </w:rPr>
-      </w:pPr>
-      <w:proofErr w:type="spellStart"/>
-      <w:r>
-        <w:rPr>
-          <w:lang w:val="en-GB"/>
-        </w:rPr>
-        <w:t>Daca</w:t>
-      </w:r>
-      <w:proofErr w:type="spellEnd"/>
-      <w:r>
-        <w:rPr>
-          <w:lang w:val="en-GB"/>
-        </w:rPr>
-        <w:t xml:space="preserve"> </w:t>
+          <w:lang w:val="en-GB"/>
+        </w:rPr>
+      </w:pPr>
+      <w:r>
+        <w:rPr>
+          <w:lang w:val="en-GB"/>
+        </w:rPr>
+        <w:t xml:space="preserve">Daca </w:t>
       </w:r>
       <w:r>
         <w:rPr>
@@ -72,21 +55,7 @@
         <w:rPr>
           <w:lang w:val="en-GB"/>
         </w:rPr>
-        <w:t xml:space="preserve"> </w:t>
-      </w:r>
-      <w:proofErr w:type="spellStart"/>
-      <w:r>
-        <w:rPr>
-          <w:lang w:val="en-GB"/>
-        </w:rPr>
-        <w:t>si</w:t>
-      </w:r>
-      <w:proofErr w:type="spellEnd"/>
-      <w:r>
-        <w:rPr>
-          <w:lang w:val="en-GB"/>
-        </w:rPr>
-        <w:t xml:space="preserve"> g(n) = Θ(h</w:t>
+        <w:t xml:space="preserve"> si g(n) = Θ(h</w:t>
       </w:r>
       <w:r>
         <w:rPr>
@@ -149,105 +118,7 @@
         <w:rPr>
           <w:lang w:val="en-GB"/>
         </w:rPr>
-        <w:t xml:space="preserve"> Θ(g(n)) </w:t>
-      </w:r>
-      <w:proofErr w:type="spellStart"/>
-      <w:r>
-        <w:rPr>
-          <w:lang w:val="en-GB"/>
-        </w:rPr>
-        <w:t>dacai</w:t>
-      </w:r>
-      <w:proofErr w:type="spellEnd"/>
-      <w:r>
-        <w:rPr>
-          <w:lang w:val="en-GB"/>
-        </w:rPr>
-        <w:t xml:space="preserve"> </w:t>
-      </w:r>
-      <w:proofErr w:type="spellStart"/>
-      <w:r>
-        <w:rPr>
-          <w:lang w:val="en-GB"/>
-        </w:rPr>
-        <w:t>exista</w:t>
-      </w:r>
-      <w:proofErr w:type="spellEnd"/>
-      <w:r>
-        <w:rPr>
-          <w:lang w:val="en-GB"/>
-        </w:rPr>
-        <w:t xml:space="preserve"> c1, c2, n0 (</w:t>
-      </w:r>
-      <w:proofErr w:type="spellStart"/>
-      <w:r>
-        <w:rPr>
-          <w:lang w:val="en-GB"/>
-        </w:rPr>
-        <w:t>constante</w:t>
-      </w:r>
-      <w:proofErr w:type="spellEnd"/>
-      <w:r>
-        <w:rPr>
-          <w:lang w:val="en-GB"/>
-        </w:rPr>
-        <w:t xml:space="preserve">) &gt;0 </w:t>
-      </w:r>
-      <w:proofErr w:type="spellStart"/>
-      <w:r>
-        <w:rPr>
-          <w:lang w:val="en-GB"/>
-        </w:rPr>
-        <w:t>astfel</w:t>
-      </w:r>
-      <w:proofErr w:type="spellEnd"/>
-      <w:r>
-        <w:rPr>
-          <w:lang w:val="en-GB"/>
-        </w:rPr>
-        <w:t xml:space="preserve"> </w:t>
-      </w:r>
-      <w:proofErr w:type="spellStart"/>
-      <w:r>
-        <w:rPr>
-          <w:lang w:val="en-GB"/>
-        </w:rPr>
-        <w:t>incat</w:t>
-      </w:r>
-      <w:proofErr w:type="spellEnd"/>
-      <w:r>
-        <w:rPr>
-          <w:lang w:val="en-GB"/>
-        </w:rPr>
-        <w:t xml:space="preserve"> </w:t>
-      </w:r>
-      <w:proofErr w:type="spellStart"/>
-      <w:r>
-        <w:rPr>
-          <w:lang w:val="en-GB"/>
-        </w:rPr>
-        <w:t>oricare</w:t>
-      </w:r>
-      <w:proofErr w:type="spellEnd"/>
-      <w:r>
-        <w:rPr>
-          <w:lang w:val="en-GB"/>
-        </w:rPr>
-        <w:t xml:space="preserve"> n&gt;n0 </w:t>
-      </w:r>
-      <w:proofErr w:type="spellStart"/>
-      <w:r>
-        <w:rPr>
-          <w:lang w:val="en-GB"/>
-        </w:rPr>
-        <w:t>avem</w:t>
-      </w:r>
-      <w:proofErr w:type="spellEnd"/>
-      <w:r>
-        <w:rPr>
-          <w:lang w:val="en-GB"/>
-        </w:rPr>
-        <w:t xml:space="preserve"> </w:t>
+        <w:t xml:space="preserve"> Θ(g(n)) dacai exista c1, c2, n0 (constante) &gt;0 astfel incat oricare n&gt;n0 avem </w:t>
       </w:r>
     </w:p>
     <w:p>
@@ -263,21 +134,7 @@
         <w:rPr>
           <w:lang w:val="en-GB"/>
         </w:rPr>
-        <w:t>c1∙</w:t>
-      </w:r>
-      <w:proofErr w:type="gramStart"/>
-      <w:r>
-        <w:rPr>
-          <w:lang w:val="en-GB"/>
-        </w:rPr>
-        <w:t>g(</w:t>
-      </w:r>
-      <w:proofErr w:type="gramEnd"/>
-      <w:r>
-        <w:rPr>
-          <w:lang w:val="en-GB"/>
-        </w:rPr>
-        <w:t>n)</w:t>
+        <w:t>c1∙g(n)</w:t>
       </w:r>
       <w:r>
         <w:rPr>
@@ -364,105 +221,7 @@
         <w:rPr>
           <w:lang w:val="en-GB"/>
         </w:rPr>
-        <w:t xml:space="preserve"> Θ(h(n)) </w:t>
-      </w:r>
-      <w:proofErr w:type="spellStart"/>
-      <w:r>
-        <w:rPr>
-          <w:lang w:val="en-GB"/>
-        </w:rPr>
-        <w:t>dacai</w:t>
-      </w:r>
-      <w:proofErr w:type="spellEnd"/>
-      <w:r>
-        <w:rPr>
-          <w:lang w:val="en-GB"/>
-        </w:rPr>
-        <w:t xml:space="preserve"> </w:t>
-      </w:r>
-      <w:proofErr w:type="spellStart"/>
-      <w:r>
-        <w:rPr>
-          <w:lang w:val="en-GB"/>
-        </w:rPr>
-        <w:t>exista</w:t>
-      </w:r>
-      <w:proofErr w:type="spellEnd"/>
-      <w:r>
-        <w:rPr>
-          <w:lang w:val="en-GB"/>
-        </w:rPr>
-        <w:t xml:space="preserve"> c’1, c’2, n’0 (</w:t>
-      </w:r>
-      <w:proofErr w:type="spellStart"/>
-      <w:r>
-        <w:rPr>
-          <w:lang w:val="en-GB"/>
-        </w:rPr>
-        <w:t>constante</w:t>
-      </w:r>
-      <w:proofErr w:type="spellEnd"/>
-      <w:r>
-        <w:rPr>
-          <w:lang w:val="en-GB"/>
-        </w:rPr>
-        <w:t xml:space="preserve">) &gt;0 </w:t>
-      </w:r>
-      <w:proofErr w:type="spellStart"/>
-      <w:r>
-        <w:rPr>
-          <w:lang w:val="en-GB"/>
-        </w:rPr>
-        <w:t>astfel</w:t>
-      </w:r>
-      <w:proofErr w:type="spellEnd"/>
-      <w:r>
-        <w:rPr>
-          <w:lang w:val="en-GB"/>
-        </w:rPr>
-        <w:t xml:space="preserve"> </w:t>
-      </w:r>
-      <w:proofErr w:type="spellStart"/>
-      <w:r>
-        <w:rPr>
-          <w:lang w:val="en-GB"/>
-        </w:rPr>
-        <w:t>incat</w:t>
-      </w:r>
-      <w:proofErr w:type="spellEnd"/>
-      <w:r>
-        <w:rPr>
-          <w:lang w:val="en-GB"/>
-        </w:rPr>
-        <w:t xml:space="preserve"> </w:t>
-      </w:r>
-      <w:proofErr w:type="spellStart"/>
-      <w:r>
-        <w:rPr>
-          <w:lang w:val="en-GB"/>
-        </w:rPr>
-        <w:t>oricare</w:t>
-      </w:r>
-      <w:proofErr w:type="spellEnd"/>
-      <w:r>
-        <w:rPr>
-          <w:lang w:val="en-GB"/>
-        </w:rPr>
-        <w:t xml:space="preserve"> n’&gt;n0 </w:t>
-      </w:r>
-      <w:proofErr w:type="spellStart"/>
-      <w:r>
-        <w:rPr>
-          <w:lang w:val="en-GB"/>
-        </w:rPr>
-        <w:t>avem</w:t>
-      </w:r>
-      <w:proofErr w:type="spellEnd"/>
-      <w:r>
-        <w:rPr>
-          <w:lang w:val="en-GB"/>
-        </w:rPr>
-        <w:t xml:space="preserve"> </w:t>
+        <w:t xml:space="preserve"> Θ(h(n)) dacai exista c’1, c’2, n’0 (constante) &gt;0 astfel incat oricare n’&gt;n0 avem </w:t>
       </w:r>
     </w:p>
     <w:p>
@@ -482,27 +241,13 @@
         <w:rPr>
           <w:lang w:val="en-GB"/>
         </w:rPr>
-        <w:t xml:space="preserve">      </w:t>
-      </w:r>
-      <w:proofErr w:type="gramStart"/>
-      <w:r>
-        <w:rPr>
-          <w:lang w:val="en-GB"/>
-        </w:rPr>
-        <w:t>c’</w:t>
-      </w:r>
-      <w:r>
-        <w:rPr>
-          <w:lang w:val="en-GB"/>
-        </w:rPr>
-        <w:t>1</w:t>
-      </w:r>
-      <w:proofErr w:type="gramEnd"/>
-      <w:r>
-        <w:rPr>
-          <w:lang w:val="en-GB"/>
-        </w:rPr>
-        <w:t>∙</w:t>
+        <w:t xml:space="preserve">      c’</w:t>
+      </w:r>
+      <w:r>
+        <w:rPr>
+          <w:lang w:val="en-GB"/>
+        </w:rPr>
+        <w:t>1∙</w:t>
       </w:r>
       <w:r>
         <w:rPr>
@@ -613,61 +358,11 @@
           <w:lang w:val="en-GB"/>
         </w:rPr>
       </w:pPr>
-      <w:proofErr w:type="spellStart"/>
-      <w:r>
-        <w:rPr>
-          <w:lang w:val="en-GB"/>
-        </w:rPr>
-        <w:t>daca</w:t>
-      </w:r>
-      <w:proofErr w:type="spellEnd"/>
-      <w:r>
-        <w:rPr>
-          <w:lang w:val="en-GB"/>
-        </w:rPr>
-        <w:t xml:space="preserve"> </w:t>
-      </w:r>
-      <w:proofErr w:type="spellStart"/>
-      <w:r>
-        <w:rPr>
-          <w:lang w:val="en-GB"/>
-        </w:rPr>
-        <w:t>inmultim</w:t>
-      </w:r>
-      <w:proofErr w:type="spellEnd"/>
-      <w:r>
-        <w:rPr>
-          <w:lang w:val="en-GB"/>
-        </w:rPr>
-        <w:t xml:space="preserve"> </w:t>
-      </w:r>
-      <w:proofErr w:type="spellStart"/>
-      <w:r>
-        <w:rPr>
-          <w:lang w:val="en-GB"/>
-        </w:rPr>
-        <w:t>expresia</w:t>
-      </w:r>
-      <w:proofErr w:type="spellEnd"/>
-      <w:r>
-        <w:rPr>
-          <w:lang w:val="en-GB"/>
-        </w:rPr>
-        <w:t xml:space="preserve"> (2) cu c1 </w:t>
-      </w:r>
-      <w:proofErr w:type="spellStart"/>
-      <w:r>
-        <w:rPr>
-          <w:lang w:val="en-GB"/>
-        </w:rPr>
-        <w:t>avem</w:t>
-      </w:r>
-      <w:proofErr w:type="spellEnd"/>
-      <w:r>
-        <w:rPr>
-          <w:lang w:val="en-GB"/>
-        </w:rPr>
-        <w:t>:</w:t>
+      <w:r>
+        <w:rPr>
+          <w:lang w:val="en-GB"/>
+        </w:rPr>
+        <w:t>daca inmultim expresia (2) cu c1 avem:</w:t>
       </w:r>
     </w:p>
     <w:p>
@@ -706,19 +401,11 @@
         </w:rPr>
         <w:t>∙</w:t>
       </w:r>
-      <w:proofErr w:type="gramStart"/>
-      <w:r>
-        <w:rPr>
-          <w:lang w:val="en-GB"/>
-        </w:rPr>
-        <w:t>h(</w:t>
-      </w:r>
-      <w:proofErr w:type="gramEnd"/>
-      <w:r>
-        <w:rPr>
-          <w:lang w:val="en-GB"/>
-        </w:rPr>
-        <w:t>n) ≤ c1</w:t>
+      <w:r>
+        <w:rPr>
+          <w:lang w:val="en-GB"/>
+        </w:rPr>
+        <w:t>h(n) ≤ c1</w:t>
       </w:r>
       <w:r>
         <w:rPr>
@@ -749,61 +436,11 @@
           <w:lang w:val="en-GB"/>
         </w:rPr>
       </w:pPr>
-      <w:proofErr w:type="spellStart"/>
-      <w:r>
-        <w:rPr>
-          <w:lang w:val="en-GB"/>
-        </w:rPr>
-        <w:t>daca</w:t>
-      </w:r>
-      <w:proofErr w:type="spellEnd"/>
-      <w:r>
-        <w:rPr>
-          <w:lang w:val="en-GB"/>
-        </w:rPr>
-        <w:t xml:space="preserve"> </w:t>
-      </w:r>
-      <w:proofErr w:type="spellStart"/>
-      <w:r>
-        <w:rPr>
-          <w:lang w:val="en-GB"/>
-        </w:rPr>
-        <w:t>inmultim</w:t>
-      </w:r>
-      <w:proofErr w:type="spellEnd"/>
-      <w:r>
-        <w:rPr>
-          <w:lang w:val="en-GB"/>
-        </w:rPr>
-        <w:t xml:space="preserve"> </w:t>
-      </w:r>
-      <w:proofErr w:type="spellStart"/>
-      <w:r>
-        <w:rPr>
-          <w:lang w:val="en-GB"/>
-        </w:rPr>
-        <w:t>expresia</w:t>
-      </w:r>
-      <w:proofErr w:type="spellEnd"/>
-      <w:r>
-        <w:rPr>
-          <w:lang w:val="en-GB"/>
-        </w:rPr>
-        <w:t xml:space="preserve"> (2) cu c2 </w:t>
-      </w:r>
-      <w:proofErr w:type="spellStart"/>
-      <w:r>
-        <w:rPr>
-          <w:lang w:val="en-GB"/>
-        </w:rPr>
-        <w:t>avem</w:t>
-      </w:r>
-      <w:proofErr w:type="spellEnd"/>
-      <w:r>
-        <w:rPr>
-          <w:lang w:val="en-GB"/>
-        </w:rPr>
-        <w:t>:</w:t>
+      <w:r>
+        <w:rPr>
+          <w:lang w:val="en-GB"/>
+        </w:rPr>
+        <w:t>daca inmultim expresia (2) cu c2 avem:</w:t>
       </w:r>
     </w:p>
     <w:p>
@@ -818,19 +455,11 @@
           <w:lang w:val="en-GB"/>
         </w:rPr>
       </w:pPr>
-      <w:proofErr w:type="gramStart"/>
-      <w:r>
-        <w:rPr>
-          <w:lang w:val="en-GB"/>
-        </w:rPr>
-        <w:t>f(</w:t>
-      </w:r>
-      <w:proofErr w:type="gramEnd"/>
-      <w:r>
-        <w:rPr>
-          <w:lang w:val="en-GB"/>
-        </w:rPr>
-        <w:t>n) ≤ c2∙g(n) ≤ c2∙c’2∙h(n)   (*2)</w:t>
+      <w:r>
+        <w:rPr>
+          <w:lang w:val="en-GB"/>
+        </w:rPr>
+        <w:t>f(n) ≤ c2∙g(n) ≤ c2∙c’2∙h(n)   (*2)</w:t>
       </w:r>
     </w:p>
     <w:p>
@@ -866,35 +495,7 @@
         <w:rPr>
           <w:lang w:val="en-GB"/>
         </w:rPr>
-        <w:t xml:space="preserve">Din (*1) </w:t>
-      </w:r>
-      <w:proofErr w:type="spellStart"/>
-      <w:r>
-        <w:rPr>
-          <w:lang w:val="en-GB"/>
-        </w:rPr>
-        <w:t>si</w:t>
-      </w:r>
-      <w:proofErr w:type="spellEnd"/>
-      <w:r>
-        <w:rPr>
-          <w:lang w:val="en-GB"/>
-        </w:rPr>
-        <w:t xml:space="preserve"> (*2) </w:t>
-      </w:r>
-      <w:proofErr w:type="spellStart"/>
-      <w:r>
-        <w:rPr>
-          <w:lang w:val="en-GB"/>
-        </w:rPr>
-        <w:t>avem</w:t>
-      </w:r>
-      <w:proofErr w:type="spellEnd"/>
-      <w:r>
-        <w:rPr>
-          <w:lang w:val="en-GB"/>
-        </w:rPr>
-        <w:t>:  c1</w:t>
+        <w:t>Din (*1) si (*2) avem:  c1</w:t>
       </w:r>
       <w:r>
         <w:rPr>
@@ -976,105 +577,7 @@
         <w:rPr>
           <w:lang w:val="en-GB"/>
         </w:rPr>
-        <w:t xml:space="preserve"> Θ(h(n)) </w:t>
-      </w:r>
-      <w:proofErr w:type="spellStart"/>
-      <w:r>
-        <w:rPr>
-          <w:lang w:val="en-GB"/>
-        </w:rPr>
-        <w:t>dacai</w:t>
-      </w:r>
-      <w:proofErr w:type="spellEnd"/>
-      <w:r>
-        <w:rPr>
-          <w:lang w:val="en-GB"/>
-        </w:rPr>
-        <w:t xml:space="preserve"> </w:t>
-      </w:r>
-      <w:proofErr w:type="spellStart"/>
-      <w:r>
-        <w:rPr>
-          <w:lang w:val="en-GB"/>
-        </w:rPr>
-        <w:t>exista</w:t>
-      </w:r>
-      <w:proofErr w:type="spellEnd"/>
-      <w:r>
-        <w:rPr>
-          <w:lang w:val="en-GB"/>
-        </w:rPr>
-        <w:t xml:space="preserve"> c’’1, c’’2, n’’0 (</w:t>
-      </w:r>
-      <w:proofErr w:type="spellStart"/>
-      <w:r>
-        <w:rPr>
-          <w:lang w:val="en-GB"/>
-        </w:rPr>
-        <w:t>constante</w:t>
-      </w:r>
-      <w:proofErr w:type="spellEnd"/>
-      <w:r>
-        <w:rPr>
-          <w:lang w:val="en-GB"/>
-        </w:rPr>
-        <w:t xml:space="preserve">) &gt;0 </w:t>
-      </w:r>
-      <w:proofErr w:type="spellStart"/>
-      <w:r>
-        <w:rPr>
-          <w:lang w:val="en-GB"/>
-        </w:rPr>
-        <w:t>astfel</w:t>
-      </w:r>
-      <w:proofErr w:type="spellEnd"/>
-      <w:r>
-        <w:rPr>
-          <w:lang w:val="en-GB"/>
-        </w:rPr>
-        <w:t xml:space="preserve"> </w:t>
-      </w:r>
-      <w:proofErr w:type="spellStart"/>
-      <w:r>
-        <w:rPr>
-          <w:lang w:val="en-GB"/>
-        </w:rPr>
-        <w:t>incat</w:t>
-      </w:r>
-      <w:proofErr w:type="spellEnd"/>
-      <w:r>
-        <w:rPr>
-          <w:lang w:val="en-GB"/>
-        </w:rPr>
-        <w:t xml:space="preserve"> </w:t>
-      </w:r>
-      <w:proofErr w:type="spellStart"/>
-      <w:r>
-        <w:rPr>
-          <w:lang w:val="en-GB"/>
-        </w:rPr>
-        <w:t>oricare</w:t>
-      </w:r>
-      <w:proofErr w:type="spellEnd"/>
-      <w:r>
-        <w:rPr>
-          <w:lang w:val="en-GB"/>
-        </w:rPr>
-        <w:t xml:space="preserve"> n’’&gt;n0 </w:t>
-      </w:r>
-      <w:proofErr w:type="spellStart"/>
-      <w:r>
-        <w:rPr>
-          <w:lang w:val="en-GB"/>
-        </w:rPr>
-        <w:t>avem</w:t>
-      </w:r>
-      <w:proofErr w:type="spellEnd"/>
-      <w:r>
-        <w:rPr>
-          <w:lang w:val="en-GB"/>
-        </w:rPr>
-        <w:t xml:space="preserve"> </w:t>
+        <w:t xml:space="preserve"> Θ(h(n)) dacai exista c’’1, c’’2, n’’0 (constante) &gt;0 astfel incat oricare n’’&gt;n0 avem </w:t>
       </w:r>
     </w:p>
     <w:p>
@@ -1086,14 +589,12 @@
           <w:lang w:val="en-GB"/>
         </w:rPr>
       </w:pPr>
-      <w:proofErr w:type="gramStart"/>
       <w:r>
         <w:rPr>
           <w:lang w:val="en-GB"/>
         </w:rPr>
         <w:t>c</w:t>
       </w:r>
-      <w:proofErr w:type="gramEnd"/>
       <w:r>
         <w:rPr>
           <w:lang w:val="en-GB"/>
@@ -1192,49 +693,7 @@
         <w:rPr>
           <w:lang w:val="en-GB"/>
         </w:rPr>
-        <w:t xml:space="preserve">Din (*) </w:t>
-      </w:r>
-      <w:proofErr w:type="spellStart"/>
-      <w:r>
-        <w:rPr>
-          <w:lang w:val="en-GB"/>
-        </w:rPr>
-        <w:t>avem</w:t>
-      </w:r>
-      <w:proofErr w:type="spellEnd"/>
-      <w:r>
-        <w:rPr>
-          <w:lang w:val="en-GB"/>
-        </w:rPr>
-        <w:t xml:space="preserve">: c’’1=c1∙c’1&gt;0, c’’2=c2∙c’’2&gt;0 </w:t>
-      </w:r>
-      <w:proofErr w:type="spellStart"/>
-      <w:r>
-        <w:rPr>
-          <w:lang w:val="en-GB"/>
-        </w:rPr>
-        <w:t>si</w:t>
-      </w:r>
-      <w:proofErr w:type="spellEnd"/>
-      <w:r>
-        <w:rPr>
-          <w:lang w:val="en-GB"/>
-        </w:rPr>
-        <w:t xml:space="preserve"> n’’=</w:t>
-      </w:r>
-      <w:proofErr w:type="gramStart"/>
-      <w:r>
-        <w:rPr>
-          <w:lang w:val="en-GB"/>
-        </w:rPr>
-        <w:t>max(</w:t>
-      </w:r>
-      <w:proofErr w:type="gramEnd"/>
-      <w:r>
-        <w:rPr>
-          <w:lang w:val="en-GB"/>
-        </w:rPr>
-        <w:t>n, n’)</w:t>
+        <w:t>Din (*) avem: c’’1=c1∙c’1&gt;0, c’’2=c2∙c’’2&gt;0 si n’’=max(n, n’)</w:t>
       </w:r>
     </w:p>
     <w:p>
@@ -1245,6 +704,670 @@
         </w:tabs>
         <w:spacing w:line="240" w:lineRule="auto"/>
         <w:rPr>
+          <w:lang w:val="en-GB"/>
+        </w:rPr>
+      </w:pPr>
+    </w:p>
+    <w:p>
+      <w:pPr>
+        <w:pStyle w:val="Subtitle"/>
+        <w:rPr>
+          <w:lang w:val="en-GB"/>
+        </w:rPr>
+      </w:pPr>
+      <w:r>
+        <w:rPr>
+          <w:lang w:val="en-GB"/>
+        </w:rPr>
+        <w:t>Ex</w:t>
+      </w:r>
+      <w:r>
+        <w:rPr>
+          <w:lang w:val="en-GB"/>
+        </w:rPr>
+        <w:t>3</w:t>
+      </w:r>
+      <w:r>
+        <w:rPr>
+          <w:lang w:val="en-GB"/>
+        </w:rPr>
+        <w:t>.</w:t>
+      </w:r>
+    </w:p>
+    <w:p>
+      <w:pPr>
+        <w:rPr>
+          <w:lang w:val="en-GB"/>
+        </w:rPr>
+      </w:pPr>
+      <w:r>
+        <w:rPr>
+          <w:lang w:val="en-GB"/>
+        </w:rPr>
+        <w:t>log n = o(</w:t>
+      </w:r>
+      <m:oMath>
+        <m:rad>
+          <m:radPr>
+            <m:degHide m:val="on"/>
+            <m:ctrlPr>
+              <w:rPr>
+                <w:rFonts w:ascii="Cambria Math" w:hAnsi="Cambria Math" w:cs="Cambria Math"/>
+                <w:i/>
+                <w:color w:val="222222"/>
+              </w:rPr>
+            </m:ctrlPr>
+          </m:radPr>
+          <m:deg/>
+          <m:e>
+            <m:r>
+              <w:rPr>
+                <w:rFonts w:ascii="Cambria Math" w:hAnsi="Cambria Math" w:cs="Cambria Math"/>
+                <w:color w:val="222222"/>
+              </w:rPr>
+              <m:t>n</m:t>
+            </m:r>
+          </m:e>
+        </m:rad>
+      </m:oMath>
+      <w:r>
+        <w:rPr>
+          <w:lang w:val="en-GB"/>
+        </w:rPr>
+        <w:t>)</w:t>
+      </w:r>
+    </w:p>
+    <w:p>
+      <w:pPr>
+        <w:rPr>
+          <w:rFonts w:ascii="Cambria Math" w:hAnsi="Cambria Math" w:cs="Cambria Math"/>
+          <w:color w:val="222222"/>
+        </w:rPr>
+      </w:pPr>
+      <w:r>
+        <w:rPr>
+          <w:lang w:val="en-GB"/>
+        </w:rPr>
+        <w:t>f(n)</w:t>
+      </w:r>
+      <w:r>
+        <w:rPr>
+          <w:rFonts w:ascii="Cambria Math" w:hAnsi="Cambria Math" w:cs="Cambria Math"/>
+          <w:color w:val="222222"/>
+        </w:rPr>
+        <w:t xml:space="preserve"> </w:t>
+      </w:r>
+      <w:r>
+        <w:rPr>
+          <w:rFonts w:ascii="Cambria Math" w:hAnsi="Cambria Math" w:cs="Cambria Math"/>
+          <w:color w:val="222222"/>
+        </w:rPr>
+        <w:t>∈</w:t>
+      </w:r>
+      <w:r>
+        <w:rPr>
+          <w:rFonts w:ascii="Cambria Math" w:hAnsi="Cambria Math" w:cs="Cambria Math"/>
+          <w:color w:val="222222"/>
+        </w:rPr>
+        <w:t>o(g(n)) daca oricare ar fi c&gt;0, exista n0 astfel incat oricare ar fi n≥n0 avem f(n)&lt;c∙g(n)</w:t>
+      </w:r>
+    </w:p>
+    <w:p>
+      <w:pPr>
+        <w:rPr>
+          <w:rFonts w:ascii="Cambria Math" w:eastAsiaTheme="minorEastAsia" w:hAnsi="Cambria Math" w:cs="Cambria Math"/>
+          <w:color w:val="222222"/>
+        </w:rPr>
+      </w:pPr>
+      <w:r>
+        <w:rPr>
+          <w:rFonts w:ascii="Cambria Math" w:hAnsi="Cambria Math" w:cs="Cambria Math"/>
+          <w:color w:val="222222"/>
+        </w:rPr>
+        <w:t>De aici rezulta ca logn&lt;c∙</w:t>
+      </w:r>
+      <m:oMath>
+        <m:rad>
+          <m:radPr>
+            <m:degHide m:val="on"/>
+            <m:ctrlPr>
+              <w:rPr>
+                <w:rFonts w:ascii="Cambria Math" w:hAnsi="Cambria Math" w:cs="Cambria Math"/>
+                <w:i/>
+                <w:color w:val="222222"/>
+              </w:rPr>
+            </m:ctrlPr>
+          </m:radPr>
+          <m:deg/>
+          <m:e>
+            <m:r>
+              <w:rPr>
+                <w:rFonts w:ascii="Cambria Math" w:hAnsi="Cambria Math" w:cs="Cambria Math"/>
+                <w:color w:val="222222"/>
+              </w:rPr>
+              <m:t>n</m:t>
+            </m:r>
+          </m:e>
+        </m:rad>
+      </m:oMath>
+      <w:r>
+        <w:rPr>
+          <w:rFonts w:ascii="Cambria Math" w:eastAsiaTheme="minorEastAsia" w:hAnsi="Cambria Math" w:cs="Cambria Math"/>
+          <w:color w:val="222222"/>
+        </w:rPr>
+        <w:t xml:space="preserve"> pentru orice n&gt;n0;</w:t>
+      </w:r>
+    </w:p>
+    <w:p>
+      <w:pPr>
+        <w:rPr>
+          <w:rFonts w:ascii="Cambria Math" w:eastAsiaTheme="minorEastAsia" w:hAnsi="Cambria Math" w:cs="Cambria Math"/>
+          <w:color w:val="222222"/>
+        </w:rPr>
+      </w:pPr>
+      <w:r>
+        <w:rPr>
+          <w:rFonts w:ascii="Cambria Math" w:eastAsiaTheme="minorEastAsia" w:hAnsi="Cambria Math" w:cs="Cambria Math"/>
+          <w:color w:val="222222"/>
+        </w:rPr>
+        <w:t>Inecuatia devine c &gt;</w:t>
+      </w:r>
+      <m:oMath>
+        <m:r>
+          <w:rPr>
+            <w:rFonts w:ascii="Cambria Math" w:eastAsiaTheme="minorEastAsia" w:hAnsi="Cambria Math" w:cs="Cambria Math"/>
+            <w:color w:val="222222"/>
+          </w:rPr>
+          <m:t xml:space="preserve"> </m:t>
+        </m:r>
+        <m:f>
+          <m:fPr>
+            <m:ctrlPr>
+              <w:rPr>
+                <w:rFonts w:ascii="Cambria Math" w:eastAsiaTheme="minorEastAsia" w:hAnsi="Cambria Math" w:cs="Cambria Math"/>
+                <w:i/>
+                <w:color w:val="222222"/>
+              </w:rPr>
+            </m:ctrlPr>
+          </m:fPr>
+          <m:num>
+            <m:r>
+              <w:rPr>
+                <w:rFonts w:ascii="Cambria Math" w:eastAsiaTheme="minorEastAsia" w:hAnsi="Cambria Math" w:cs="Cambria Math"/>
+                <w:color w:val="222222"/>
+              </w:rPr>
+              <m:t>logn</m:t>
+            </m:r>
+          </m:num>
+          <m:den>
+            <m:r>
+              <w:rPr>
+                <w:rFonts w:ascii="Cambria Math" w:eastAsiaTheme="minorEastAsia" w:hAnsi="Cambria Math" w:cs="Cambria Math"/>
+                <w:color w:val="222222"/>
+              </w:rPr>
+              <m:t>√n</m:t>
+            </m:r>
+          </m:den>
+        </m:f>
+      </m:oMath>
+    </w:p>
+    <w:p>
+      <w:pPr>
+        <w:rPr>
+          <w:rFonts w:ascii="Cambria Math" w:eastAsiaTheme="minorEastAsia" w:hAnsi="Cambria Math" w:cs="Cambria Math"/>
+          <w:color w:val="222222"/>
+        </w:rPr>
+      </w:pPr>
+      <m:oMathPara>
+        <m:oMath>
+          <m:f>
+            <m:fPr>
+              <m:ctrlPr>
+                <w:rPr>
+                  <w:rFonts w:ascii="Cambria Math" w:eastAsiaTheme="minorEastAsia" w:hAnsi="Cambria Math" w:cs="Cambria Math"/>
+                  <w:i/>
+                  <w:color w:val="222222"/>
+                </w:rPr>
+              </m:ctrlPr>
+            </m:fPr>
+            <m:num>
+              <m:r>
+                <w:rPr>
+                  <w:rFonts w:ascii="Cambria Math" w:hAnsi="Cambria Math" w:cs="Cambria Math"/>
+                  <w:color w:val="222222"/>
+                </w:rPr>
+                <m:t>d</m:t>
+              </m:r>
+            </m:num>
+            <m:den>
+              <m:r>
+                <w:rPr>
+                  <w:rFonts w:ascii="Cambria Math" w:hAnsi="Cambria Math" w:cs="Cambria Math"/>
+                  <w:color w:val="222222"/>
+                </w:rPr>
+                <m:t>d</m:t>
+              </m:r>
+              <m:r>
+                <w:rPr>
+                  <w:rFonts w:ascii="Cambria Math" w:hAnsi="Cambria Math" w:cs="Cambria Math"/>
+                  <w:color w:val="222222"/>
+                </w:rPr>
+                <m:t>n</m:t>
+              </m:r>
+            </m:den>
+          </m:f>
+          <m:f>
+            <m:fPr>
+              <m:ctrlPr>
+                <w:rPr>
+                  <w:rFonts w:ascii="Cambria Math" w:eastAsiaTheme="minorEastAsia" w:hAnsi="Cambria Math" w:cs="Cambria Math"/>
+                  <w:i/>
+                  <w:color w:val="222222"/>
+                </w:rPr>
+              </m:ctrlPr>
+            </m:fPr>
+            <m:num>
+              <m:r>
+                <w:rPr>
+                  <w:rFonts w:ascii="Cambria Math" w:eastAsiaTheme="minorEastAsia" w:hAnsi="Cambria Math" w:cs="Cambria Math"/>
+                  <w:color w:val="222222"/>
+                </w:rPr>
+                <m:t>logn</m:t>
+              </m:r>
+            </m:num>
+            <m:den>
+              <m:r>
+                <w:rPr>
+                  <w:rFonts w:ascii="Cambria Math" w:eastAsiaTheme="minorEastAsia" w:hAnsi="Cambria Math" w:cs="Cambria Math"/>
+                  <w:color w:val="222222"/>
+                </w:rPr>
+                <m:t>√n</m:t>
+              </m:r>
+            </m:den>
+          </m:f>
+          <m:r>
+            <w:rPr>
+              <w:rFonts w:ascii="Cambria Math" w:eastAsiaTheme="minorEastAsia" w:hAnsi="Cambria Math" w:cs="Cambria Math"/>
+              <w:color w:val="222222"/>
+            </w:rPr>
+            <m:t>=</m:t>
+          </m:r>
+          <m:f>
+            <m:fPr>
+              <m:ctrlPr>
+                <w:rPr>
+                  <w:rFonts w:ascii="Cambria Math" w:eastAsiaTheme="minorEastAsia" w:hAnsi="Cambria Math" w:cs="Cambria Math"/>
+                  <w:i/>
+                  <w:color w:val="222222"/>
+                </w:rPr>
+              </m:ctrlPr>
+            </m:fPr>
+            <m:num>
+              <m:r>
+                <w:rPr>
+                  <w:rFonts w:ascii="Cambria Math" w:eastAsiaTheme="minorEastAsia" w:hAnsi="Cambria Math" w:cs="Cambria Math"/>
+                  <w:color w:val="222222"/>
+                </w:rPr>
+                <m:t>2-logn</m:t>
+              </m:r>
+            </m:num>
+            <m:den>
+              <m:r>
+                <w:rPr>
+                  <w:rFonts w:ascii="Cambria Math" w:eastAsiaTheme="minorEastAsia" w:hAnsi="Cambria Math" w:cs="Cambria Math"/>
+                  <w:color w:val="222222"/>
+                </w:rPr>
+                <m:t>2</m:t>
+              </m:r>
+              <m:sSup>
+                <m:sSupPr>
+                  <m:ctrlPr>
+                    <w:rPr>
+                      <w:rFonts w:ascii="Cambria Math" w:eastAsiaTheme="minorEastAsia" w:hAnsi="Cambria Math" w:cs="Cambria Math"/>
+                      <w:i/>
+                      <w:color w:val="222222"/>
+                    </w:rPr>
+                  </m:ctrlPr>
+                </m:sSupPr>
+                <m:e>
+                  <m:r>
+                    <w:rPr>
+                      <w:rFonts w:ascii="Cambria Math" w:eastAsiaTheme="minorEastAsia" w:hAnsi="Cambria Math" w:cs="Cambria Math"/>
+                      <w:color w:val="222222"/>
+                    </w:rPr>
+                    <m:t>n</m:t>
+                  </m:r>
+                </m:e>
+                <m:sup>
+                  <m:f>
+                    <m:fPr>
+                      <m:type m:val="skw"/>
+                      <m:ctrlPr>
+                        <w:rPr>
+                          <w:rFonts w:ascii="Cambria Math" w:eastAsiaTheme="minorEastAsia" w:hAnsi="Cambria Math" w:cs="Cambria Math"/>
+                          <w:i/>
+                          <w:color w:val="222222"/>
+                        </w:rPr>
+                      </m:ctrlPr>
+                    </m:fPr>
+                    <m:num>
+                      <m:r>
+                        <w:rPr>
+                          <w:rFonts w:ascii="Cambria Math" w:eastAsiaTheme="minorEastAsia" w:hAnsi="Cambria Math" w:cs="Cambria Math"/>
+                          <w:color w:val="222222"/>
+                        </w:rPr>
+                        <m:t>3</m:t>
+                      </m:r>
+                    </m:num>
+                    <m:den>
+                      <m:r>
+                        <w:rPr>
+                          <w:rFonts w:ascii="Cambria Math" w:eastAsiaTheme="minorEastAsia" w:hAnsi="Cambria Math" w:cs="Cambria Math"/>
+                          <w:color w:val="222222"/>
+                        </w:rPr>
+                        <m:t>2</m:t>
+                      </m:r>
+                    </m:den>
+                  </m:f>
+                </m:sup>
+              </m:sSup>
+            </m:den>
+          </m:f>
+        </m:oMath>
+      </m:oMathPara>
+    </w:p>
+    <w:p>
+      <w:pPr>
+        <w:rPr>
+          <w:rFonts w:ascii="Cambria Math" w:eastAsiaTheme="minorEastAsia" w:hAnsi="Cambria Math" w:cs="Cambria Math"/>
+          <w:color w:val="222222"/>
+        </w:rPr>
+      </w:pPr>
+      <w:r>
+        <w:rPr>
+          <w:rFonts w:ascii="Cambria Math" w:eastAsiaTheme="minorEastAsia" w:hAnsi="Cambria Math" w:cs="Cambria Math"/>
+          <w:color w:val="222222"/>
+        </w:rPr>
+        <w:t xml:space="preserve">Din aceasta rezulta ca </w:t>
+      </w:r>
+      <m:oMath>
+        <m:f>
+          <m:fPr>
+            <m:ctrlPr>
+              <w:rPr>
+                <w:rFonts w:ascii="Cambria Math" w:eastAsiaTheme="minorEastAsia" w:hAnsi="Cambria Math" w:cs="Cambria Math"/>
+                <w:i/>
+                <w:color w:val="222222"/>
+              </w:rPr>
+            </m:ctrlPr>
+          </m:fPr>
+          <m:num>
+            <m:r>
+              <w:rPr>
+                <w:rFonts w:ascii="Cambria Math" w:eastAsiaTheme="minorEastAsia" w:hAnsi="Cambria Math" w:cs="Cambria Math"/>
+                <w:color w:val="222222"/>
+              </w:rPr>
+              <m:t>logn</m:t>
+            </m:r>
+          </m:num>
+          <m:den>
+            <m:r>
+              <w:rPr>
+                <w:rFonts w:ascii="Cambria Math" w:eastAsiaTheme="minorEastAsia" w:hAnsi="Cambria Math" w:cs="Cambria Math"/>
+                <w:color w:val="222222"/>
+              </w:rPr>
+              <m:t>√n</m:t>
+            </m:r>
+          </m:den>
+        </m:f>
+      </m:oMath>
+      <w:r>
+        <w:rPr>
+          <w:rFonts w:ascii="Cambria Math" w:eastAsiaTheme="minorEastAsia" w:hAnsi="Cambria Math" w:cs="Cambria Math"/>
+          <w:color w:val="222222"/>
+        </w:rPr>
+        <w:t xml:space="preserve"> este crescatoare pentru n≤</w:t>
+      </w:r>
+      <m:oMath>
+        <m:sSup>
+          <m:sSupPr>
+            <m:ctrlPr>
+              <w:rPr>
+                <w:rFonts w:ascii="Cambria Math" w:eastAsiaTheme="minorEastAsia" w:hAnsi="Cambria Math" w:cs="Cambria Math"/>
+                <w:i/>
+                <w:color w:val="222222"/>
+              </w:rPr>
+            </m:ctrlPr>
+          </m:sSupPr>
+          <m:e>
+            <m:r>
+              <w:rPr>
+                <w:rFonts w:ascii="Cambria Math" w:hAnsi="Cambria Math" w:cs="Cambria Math"/>
+                <w:color w:val="222222"/>
+              </w:rPr>
+              <m:t>e</m:t>
+            </m:r>
+          </m:e>
+          <m:sup>
+            <m:r>
+              <w:rPr>
+                <w:rFonts w:ascii="Cambria Math" w:eastAsiaTheme="minorEastAsia" w:hAnsi="Cambria Math" w:cs="Cambria Math"/>
+                <w:color w:val="222222"/>
+              </w:rPr>
+              <m:t>2</m:t>
+            </m:r>
+          </m:sup>
+        </m:sSup>
+      </m:oMath>
+      <w:r>
+        <w:rPr>
+          <w:rFonts w:ascii="Cambria Math" w:eastAsiaTheme="minorEastAsia" w:hAnsi="Cambria Math" w:cs="Cambria Math"/>
+          <w:color w:val="222222"/>
+        </w:rPr>
+        <w:t xml:space="preserve"> si descrescatoare pentru n≥</w:t>
+      </w:r>
+      <m:oMath>
+        <m:sSup>
+          <m:sSupPr>
+            <m:ctrlPr>
+              <w:rPr>
+                <w:rFonts w:ascii="Cambria Math" w:eastAsiaTheme="minorEastAsia" w:hAnsi="Cambria Math" w:cs="Cambria Math"/>
+                <w:i/>
+                <w:color w:val="222222"/>
+              </w:rPr>
+            </m:ctrlPr>
+          </m:sSupPr>
+          <m:e>
+            <m:r>
+              <w:rPr>
+                <w:rFonts w:ascii="Cambria Math" w:hAnsi="Cambria Math" w:cs="Cambria Math"/>
+                <w:color w:val="222222"/>
+              </w:rPr>
+              <m:t>e</m:t>
+            </m:r>
+          </m:e>
+          <m:sup>
+            <m:r>
+              <w:rPr>
+                <w:rFonts w:ascii="Cambria Math" w:eastAsiaTheme="minorEastAsia" w:hAnsi="Cambria Math" w:cs="Cambria Math"/>
+                <w:color w:val="222222"/>
+              </w:rPr>
+              <m:t>2</m:t>
+            </m:r>
+          </m:sup>
+        </m:sSup>
+      </m:oMath>
+      <w:r>
+        <w:rPr>
+          <w:rFonts w:ascii="Cambria Math" w:eastAsiaTheme="minorEastAsia" w:hAnsi="Cambria Math" w:cs="Cambria Math"/>
+          <w:color w:val="222222"/>
+        </w:rPr>
+        <w:t>. Daca alegem c=</w:t>
+      </w:r>
+      <m:oMath>
+        <m:f>
+          <m:fPr>
+            <m:ctrlPr>
+              <w:rPr>
+                <w:rFonts w:ascii="Cambria Math" w:eastAsiaTheme="minorEastAsia" w:hAnsi="Cambria Math" w:cs="Cambria Math"/>
+                <w:i/>
+                <w:color w:val="222222"/>
+              </w:rPr>
+            </m:ctrlPr>
+          </m:fPr>
+          <m:num>
+            <m:r>
+              <m:rPr>
+                <m:sty m:val="p"/>
+              </m:rPr>
+              <w:rPr>
+                <w:rFonts w:ascii="Cambria Math" w:eastAsiaTheme="minorEastAsia" w:hAnsi="Cambria Math" w:cs="Cambria Math"/>
+                <w:color w:val="222222"/>
+              </w:rPr>
+              <m:t>log⁡</m:t>
+            </m:r>
+            <m:r>
+              <w:rPr>
+                <w:rFonts w:ascii="Cambria Math" w:eastAsiaTheme="minorEastAsia" w:hAnsi="Cambria Math" w:cs="Cambria Math"/>
+                <w:color w:val="222222"/>
+              </w:rPr>
+              <m:t>(</m:t>
+            </m:r>
+            <m:sSup>
+              <m:sSupPr>
+                <m:ctrlPr>
+                  <w:rPr>
+                    <w:rFonts w:ascii="Cambria Math" w:eastAsiaTheme="minorEastAsia" w:hAnsi="Cambria Math" w:cs="Cambria Math"/>
+                    <w:i/>
+                    <w:color w:val="222222"/>
+                  </w:rPr>
+                </m:ctrlPr>
+              </m:sSupPr>
+              <m:e>
+                <m:r>
+                  <w:rPr>
+                    <w:rFonts w:ascii="Cambria Math" w:eastAsiaTheme="minorEastAsia" w:hAnsi="Cambria Math" w:cs="Cambria Math"/>
+                    <w:color w:val="222222"/>
+                  </w:rPr>
+                  <m:t>e</m:t>
+                </m:r>
+              </m:e>
+              <m:sup>
+                <m:r>
+                  <w:rPr>
+                    <w:rFonts w:ascii="Cambria Math" w:eastAsiaTheme="minorEastAsia" w:hAnsi="Cambria Math" w:cs="Cambria Math"/>
+                    <w:color w:val="222222"/>
+                  </w:rPr>
+                  <m:t>2)</m:t>
+                </m:r>
+              </m:sup>
+            </m:sSup>
+          </m:num>
+          <m:den>
+            <m:r>
+              <w:rPr>
+                <w:rFonts w:ascii="Cambria Math" w:eastAsiaTheme="minorEastAsia" w:hAnsi="Cambria Math" w:cs="Cambria Math"/>
+                <w:color w:val="222222"/>
+              </w:rPr>
+              <m:t>√</m:t>
+            </m:r>
+            <m:sSup>
+              <m:sSupPr>
+                <m:ctrlPr>
+                  <w:rPr>
+                    <w:rFonts w:ascii="Cambria Math" w:eastAsiaTheme="minorEastAsia" w:hAnsi="Cambria Math" w:cs="Cambria Math"/>
+                    <w:i/>
+                    <w:color w:val="222222"/>
+                  </w:rPr>
+                </m:ctrlPr>
+              </m:sSupPr>
+              <m:e>
+                <m:r>
+                  <w:rPr>
+                    <w:rFonts w:ascii="Cambria Math" w:eastAsiaTheme="minorEastAsia" w:hAnsi="Cambria Math" w:cs="Cambria Math"/>
+                    <w:color w:val="222222"/>
+                  </w:rPr>
+                  <m:t>e</m:t>
+                </m:r>
+              </m:e>
+              <m:sup>
+                <m:r>
+                  <w:rPr>
+                    <w:rFonts w:ascii="Cambria Math" w:eastAsiaTheme="minorEastAsia" w:hAnsi="Cambria Math" w:cs="Cambria Math"/>
+                    <w:color w:val="222222"/>
+                  </w:rPr>
+                  <m:t>2</m:t>
+                </m:r>
+              </m:sup>
+            </m:sSup>
+          </m:den>
+        </m:f>
+      </m:oMath>
+      <w:r>
+        <w:rPr>
+          <w:rFonts w:ascii="Cambria Math" w:eastAsiaTheme="minorEastAsia" w:hAnsi="Cambria Math" w:cs="Cambria Math"/>
+          <w:color w:val="222222"/>
+        </w:rPr>
+        <w:t>=</w:t>
+      </w:r>
+      <m:oMath>
+        <m:f>
+          <m:fPr>
+            <m:ctrlPr>
+              <w:rPr>
+                <w:rFonts w:ascii="Cambria Math" w:eastAsiaTheme="minorEastAsia" w:hAnsi="Cambria Math" w:cs="Cambria Math"/>
+                <w:i/>
+                <w:color w:val="222222"/>
+              </w:rPr>
+            </m:ctrlPr>
+          </m:fPr>
+          <m:num>
+            <m:r>
+              <w:rPr>
+                <w:rFonts w:ascii="Cambria Math" w:eastAsiaTheme="minorEastAsia" w:hAnsi="Cambria Math" w:cs="Cambria Math"/>
+                <w:color w:val="222222"/>
+              </w:rPr>
+              <m:t>2</m:t>
+            </m:r>
+          </m:num>
+          <m:den>
+            <m:r>
+              <w:rPr>
+                <w:rFonts w:ascii="Cambria Math" w:eastAsiaTheme="minorEastAsia" w:hAnsi="Cambria Math" w:cs="Cambria Math"/>
+                <w:color w:val="222222"/>
+              </w:rPr>
+              <m:t>e</m:t>
+            </m:r>
+          </m:den>
+        </m:f>
+        <m:r>
+          <w:rPr>
+            <w:rFonts w:ascii="Cambria Math" w:eastAsiaTheme="minorEastAsia" w:hAnsi="Cambria Math" w:cs="Cambria Math"/>
+            <w:color w:val="222222"/>
+          </w:rPr>
+          <m:t>≈0.735</m:t>
+        </m:r>
+      </m:oMath>
+      <w:r>
+        <w:rPr>
+          <w:rFonts w:ascii="Cambria Math" w:eastAsiaTheme="minorEastAsia" w:hAnsi="Cambria Math" w:cs="Cambria Math"/>
+          <w:color w:val="222222"/>
+        </w:rPr>
+        <w:t xml:space="preserve"> =&gt; inecuatia este adevarata pentru n≥1.</w:t>
+      </w:r>
+    </w:p>
+    <w:p>
+      <w:pPr>
+        <w:rPr>
+          <w:rFonts w:ascii="Cambria Math" w:eastAsiaTheme="minorEastAsia" w:hAnsi="Cambria Math" w:cs="Cambria Math"/>
+          <w:color w:val="222222"/>
+        </w:rPr>
+      </w:pPr>
+    </w:p>
+    <w:p>
+      <w:pPr>
+        <w:rPr>
+          <w:rFonts w:ascii="Cambria Math" w:eastAsiaTheme="minorEastAsia" w:hAnsi="Cambria Math" w:cs="Cambria Math"/>
           <w:lang w:val="en-GB"/>
         </w:rPr>
       </w:pPr>
@@ -1742,6 +1865,87 @@
       <w:ind w:left="720"/>
       <w:contextualSpacing/>
     </w:pPr>
+  </w:style>
+  <w:style w:type="paragraph" w:styleId="Subtitle">
+    <w:name w:val="Subtitle"/>
+    <w:basedOn w:val="Normal"/>
+    <w:next w:val="Normal"/>
+    <w:link w:val="SubtitleChar"/>
+    <w:uiPriority w:val="11"/>
+    <w:qFormat/>
+    <w:rsid w:val="00CC4309"/>
+    <w:pPr>
+      <w:numPr>
+        <w:ilvl w:val="1"/>
+      </w:numPr>
+    </w:pPr>
+    <w:rPr>
+      <w:rFonts w:asciiTheme="majorHAnsi" w:eastAsiaTheme="majorEastAsia" w:hAnsiTheme="majorHAnsi" w:cstheme="majorBidi"/>
+      <w:i/>
+      <w:iCs/>
+      <w:color w:val="4F81BD" w:themeColor="accent1"/>
+      <w:spacing w:val="15"/>
+      <w:sz w:val="24"/>
+      <w:szCs w:val="24"/>
+    </w:rPr>
+  </w:style>
+  <w:style w:type="character" w:customStyle="1" w:styleId="SubtitleChar">
+    <w:name w:val="Subtitle Char"/>
+    <w:basedOn w:val="DefaultParagraphFont"/>
+    <w:link w:val="Subtitle"/>
+    <w:uiPriority w:val="11"/>
+    <w:rsid w:val="00CC4309"/>
+    <w:rPr>
+      <w:rFonts w:asciiTheme="majorHAnsi" w:eastAsiaTheme="majorEastAsia" w:hAnsiTheme="majorHAnsi" w:cstheme="majorBidi"/>
+      <w:i/>
+      <w:iCs/>
+      <w:color w:val="4F81BD" w:themeColor="accent1"/>
+      <w:spacing w:val="15"/>
+      <w:sz w:val="24"/>
+      <w:szCs w:val="24"/>
+      <w:lang w:val="ro-RO"/>
+    </w:rPr>
+  </w:style>
+  <w:style w:type="character" w:styleId="PlaceholderText">
+    <w:name w:val="Placeholder Text"/>
+    <w:basedOn w:val="DefaultParagraphFont"/>
+    <w:uiPriority w:val="99"/>
+    <w:semiHidden/>
+    <w:rsid w:val="00CC4309"/>
+    <w:rPr>
+      <w:color w:val="808080"/>
+    </w:rPr>
+  </w:style>
+  <w:style w:type="paragraph" w:styleId="BalloonText">
+    <w:name w:val="Balloon Text"/>
+    <w:basedOn w:val="Normal"/>
+    <w:link w:val="BalloonTextChar"/>
+    <w:uiPriority w:val="99"/>
+    <w:semiHidden/>
+    <w:unhideWhenUsed/>
+    <w:rsid w:val="00CC4309"/>
+    <w:pPr>
+      <w:spacing w:after="0" w:line="240" w:lineRule="auto"/>
+    </w:pPr>
+    <w:rPr>
+      <w:rFonts w:ascii="Tahoma" w:hAnsi="Tahoma" w:cs="Tahoma"/>
+      <w:sz w:val="16"/>
+      <w:szCs w:val="16"/>
+    </w:rPr>
+  </w:style>
+  <w:style w:type="character" w:customStyle="1" w:styleId="BalloonTextChar">
+    <w:name w:val="Balloon Text Char"/>
+    <w:basedOn w:val="DefaultParagraphFont"/>
+    <w:link w:val="BalloonText"/>
+    <w:uiPriority w:val="99"/>
+    <w:semiHidden/>
+    <w:rsid w:val="00CC4309"/>
+    <w:rPr>
+      <w:rFonts w:ascii="Tahoma" w:hAnsi="Tahoma" w:cs="Tahoma"/>
+      <w:sz w:val="16"/>
+      <w:szCs w:val="16"/>
+      <w:lang w:val="ro-RO"/>
+    </w:rPr>
   </w:style>
 </w:styles>
 </file>

</xml_diff>